<commit_message>
fixes missing update in .png
</commit_message>
<xml_diff>
--- a/doc/SoftwareRequirementsSpecification.docx.docx
+++ b/doc/SoftwareRequirementsSpecification.docx.docx
@@ -36,8 +36,16 @@
         <w:rPr>
           <w:lang w:val="en-US"/>
         </w:rPr>
-        <w:t>For vnv</w:t>
-      </w:r>
+        <w:t xml:space="preserve">For </w:t>
+      </w:r>
+      <w:proofErr w:type="spellStart"/>
+      <w:r>
+        <w:rPr>
+          <w:lang w:val="en-US"/>
+        </w:rPr>
+        <w:t>vnv</w:t>
+      </w:r>
+      <w:proofErr w:type="spellEnd"/>
     </w:p>
     <w:p>
       <w:pPr>
@@ -140,8 +148,13 @@
       </w:pPr>
       <w:r>
         <w:lastRenderedPageBreak/>
-        <w:t>Revision History</w:t>
-      </w:r>
+        <w:t xml:space="preserve">Revision </w:t>
+      </w:r>
+      <w:proofErr w:type="spellStart"/>
+      <w:r>
+        <w:t>History</w:t>
+      </w:r>
+      <w:proofErr w:type="spellEnd"/>
     </w:p>
     <w:tbl>
       <w:tblPr>
@@ -230,12 +243,14 @@
               <w:spacing w:after="120"/>
               <w:jc w:val="center"/>
             </w:pPr>
+            <w:proofErr w:type="spellStart"/>
             <w:r>
               <w:rPr>
                 <w:b/>
               </w:rPr>
               <w:t>Author</w:t>
             </w:r>
+            <w:proofErr w:type="spellEnd"/>
           </w:p>
         </w:tc>
       </w:tr>
@@ -250,13 +265,7 @@
               <w:spacing w:after="120"/>
             </w:pPr>
             <w:r>
-              <w:t>10/2</w:t>
-            </w:r>
-            <w:r>
-              <w:t>4</w:t>
-            </w:r>
-            <w:r>
-              <w:t>/2016</w:t>
+              <w:t>10/24/2016</w:t>
             </w:r>
           </w:p>
         </w:tc>
@@ -284,8 +293,13 @@
               <w:spacing w:after="120"/>
             </w:pPr>
             <w:r>
-              <w:t>initial version</w:t>
-            </w:r>
+              <w:t xml:space="preserve">initial </w:t>
+            </w:r>
+            <w:proofErr w:type="spellStart"/>
+            <w:r>
+              <w:t>version</w:t>
+            </w:r>
+            <w:proofErr w:type="spellEnd"/>
           </w:p>
         </w:tc>
         <w:tc>
@@ -298,8 +312,21 @@
               <w:spacing w:after="120"/>
             </w:pPr>
             <w:r>
-              <w:t>Waldemar Merk, Patrick Treyer, Gabriel Zachmann</w:t>
-            </w:r>
+              <w:t xml:space="preserve">Waldemar Merk, Patrick </w:t>
+            </w:r>
+            <w:proofErr w:type="spellStart"/>
+            <w:r>
+              <w:t>Treyer</w:t>
+            </w:r>
+            <w:proofErr w:type="spellEnd"/>
+            <w:r>
+              <w:t xml:space="preserve">, Gabriel </w:t>
+            </w:r>
+            <w:proofErr w:type="spellStart"/>
+            <w:r>
+              <w:t>Zachmann</w:t>
+            </w:r>
+            <w:proofErr w:type="spellEnd"/>
           </w:p>
         </w:tc>
       </w:tr>
@@ -462,19 +489,17 @@
           <w:lang w:val="en-US"/>
         </w:rPr>
         <w:lastRenderedPageBreak/>
-        <w:t>T</w:t>
-      </w:r>
-      <w:bookmarkStart w:id="1" w:name="_GoBack"/>
-      <w:bookmarkEnd w:id="1"/>
-      <w:r>
-        <w:rPr>
-          <w:lang w:val="en-US"/>
-        </w:rPr>
-        <w:t>able of Contents</w:t>
+        <w:t>Table of Contents</w:t>
       </w:r>
     </w:p>
     <w:sdt>
       <w:sdtPr>
+        <w:rPr>
+          <w:rFonts w:ascii="Times New Roman" w:eastAsia="Times New Roman" w:hAnsi="Times New Roman" w:cs="Times New Roman"/>
+          <w:color w:val="000000"/>
+          <w:sz w:val="20"/>
+          <w:szCs w:val="20"/>
+        </w:rPr>
         <w:id w:val="675465397"/>
         <w:docPartObj>
           <w:docPartGallery w:val="Table of Contents"/>
@@ -483,12 +508,8 @@
       </w:sdtPr>
       <w:sdtEndPr>
         <w:rPr>
-          <w:rFonts w:ascii="Times New Roman" w:eastAsia="Times New Roman" w:hAnsi="Times New Roman" w:cs="Times New Roman"/>
           <w:b/>
           <w:bCs/>
-          <w:color w:val="000000"/>
-          <w:sz w:val="20"/>
-          <w:szCs w:val="20"/>
         </w:rPr>
       </w:sdtEndPr>
       <w:sdtContent>
@@ -1215,7 +1236,7 @@
                 <w:noProof/>
                 <w:webHidden/>
               </w:rPr>
-              <w:t>6</w:t>
+              <w:t>7</w:t>
             </w:r>
             <w:r>
               <w:rPr>
@@ -1305,7 +1326,7 @@
                 <w:noProof/>
                 <w:webHidden/>
               </w:rPr>
-              <w:t>6</w:t>
+              <w:t>7</w:t>
             </w:r>
             <w:r>
               <w:rPr>
@@ -1395,7 +1416,7 @@
                 <w:noProof/>
                 <w:webHidden/>
               </w:rPr>
-              <w:t>6</w:t>
+              <w:t>7</w:t>
             </w:r>
             <w:r>
               <w:rPr>
@@ -2565,7 +2586,7 @@
                 <w:noProof/>
                 <w:webHidden/>
               </w:rPr>
-              <w:t>8</w:t>
+              <w:t>9</w:t>
             </w:r>
             <w:r>
               <w:rPr>
@@ -3737,7 +3758,7 @@
                 <w:noProof/>
                 <w:webHidden/>
               </w:rPr>
-              <w:t>9</w:t>
+              <w:t>10</w:t>
             </w:r>
             <w:r>
               <w:rPr>
@@ -3827,7 +3848,7 @@
                 <w:noProof/>
                 <w:webHidden/>
               </w:rPr>
-              <w:t>9</w:t>
+              <w:t>10</w:t>
             </w:r>
             <w:r>
               <w:rPr>
@@ -4048,7 +4069,23 @@
       </w:pPr>
       <w:r>
         <w:lastRenderedPageBreak/>
-        <w:t xml:space="preserve">Software Requirements Specification </w:t>
+        <w:t xml:space="preserve">Software </w:t>
+      </w:r>
+      <w:proofErr w:type="spellStart"/>
+      <w:r>
+        <w:t>Requirements</w:t>
+      </w:r>
+      <w:proofErr w:type="spellEnd"/>
+      <w:r>
+        <w:t xml:space="preserve"> </w:t>
+      </w:r>
+      <w:proofErr w:type="spellStart"/>
+      <w:r>
+        <w:t>Specification</w:t>
+      </w:r>
+      <w:proofErr w:type="spellEnd"/>
+      <w:r>
+        <w:t xml:space="preserve"> </w:t>
       </w:r>
     </w:p>
     <w:p>
@@ -4059,13 +4096,15 @@
           <w:numId w:val="1"/>
         </w:numPr>
       </w:pPr>
-      <w:bookmarkStart w:id="2" w:name="_30j0zll" w:colFirst="0" w:colLast="0"/>
-      <w:bookmarkStart w:id="3" w:name="_Toc465075870"/>
+      <w:bookmarkStart w:id="1" w:name="_30j0zll" w:colFirst="0" w:colLast="0"/>
+      <w:bookmarkStart w:id="2" w:name="_Toc465075870"/>
+      <w:bookmarkEnd w:id="1"/>
+      <w:proofErr w:type="spellStart"/>
+      <w:r>
+        <w:t>Introduction</w:t>
+      </w:r>
       <w:bookmarkEnd w:id="2"/>
-      <w:r>
-        <w:t>Introduction</w:t>
-      </w:r>
-      <w:bookmarkEnd w:id="3"/>
+      <w:proofErr w:type="spellEnd"/>
     </w:p>
     <w:p>
       <w:pPr>
@@ -4075,13 +4114,15 @@
           <w:numId w:val="1"/>
         </w:numPr>
       </w:pPr>
-      <w:bookmarkStart w:id="4" w:name="_1fob9te" w:colFirst="0" w:colLast="0"/>
-      <w:bookmarkStart w:id="5" w:name="_Toc465075871"/>
+      <w:bookmarkStart w:id="3" w:name="_1fob9te" w:colFirst="0" w:colLast="0"/>
+      <w:bookmarkStart w:id="4" w:name="_Toc465075871"/>
+      <w:bookmarkEnd w:id="3"/>
+      <w:proofErr w:type="spellStart"/>
+      <w:r>
+        <w:t>Purpose</w:t>
+      </w:r>
       <w:bookmarkEnd w:id="4"/>
-      <w:r>
-        <w:t>Purpose</w:t>
-      </w:r>
-      <w:bookmarkEnd w:id="5"/>
+      <w:proofErr w:type="spellEnd"/>
     </w:p>
     <w:p>
       <w:pPr>
@@ -4094,13 +4135,21 @@
         <w:rPr>
           <w:lang w:val="en-US"/>
         </w:rPr>
-        <w:t>The purpose of this document is to present a detailed description of the vnv project. It will explain the purpose and features of the system, the interfaces of the system, what the system will do,</w:t>
-      </w:r>
-      <w:r>
-        <w:rPr>
-          <w:lang w:val="en-US"/>
-        </w:rPr>
-        <w:t xml:space="preserve"> the constraints under which it must operate and how the system will react to external stimuli. This document is intended for both the stakeholders and the developers of the system.</w:t>
+        <w:t xml:space="preserve">The purpose of this document is to present a detailed description of the </w:t>
+      </w:r>
+      <w:proofErr w:type="spellStart"/>
+      <w:r>
+        <w:rPr>
+          <w:lang w:val="en-US"/>
+        </w:rPr>
+        <w:t>vnv</w:t>
+      </w:r>
+      <w:proofErr w:type="spellEnd"/>
+      <w:r>
+        <w:rPr>
+          <w:lang w:val="en-US"/>
+        </w:rPr>
+        <w:t xml:space="preserve"> project. It will explain the purpose and features of the system, the interfaces of the system, what the system will do, the constraints under which it must operate and how the system will react to external stimuli. This document is intended for both the stakeholders and the developers of the system.</w:t>
       </w:r>
     </w:p>
     <w:p>
@@ -4119,13 +4168,15 @@
           <w:numId w:val="1"/>
         </w:numPr>
       </w:pPr>
-      <w:bookmarkStart w:id="6" w:name="_3znysh7" w:colFirst="0" w:colLast="0"/>
-      <w:bookmarkStart w:id="7" w:name="_Toc465075872"/>
+      <w:bookmarkStart w:id="5" w:name="_3znysh7" w:colFirst="0" w:colLast="0"/>
+      <w:bookmarkStart w:id="6" w:name="_Toc465075872"/>
+      <w:bookmarkEnd w:id="5"/>
+      <w:proofErr w:type="spellStart"/>
+      <w:r>
+        <w:t>Scope</w:t>
+      </w:r>
       <w:bookmarkEnd w:id="6"/>
-      <w:r>
-        <w:t>Scope</w:t>
-      </w:r>
-      <w:bookmarkEnd w:id="7"/>
+      <w:proofErr w:type="spellEnd"/>
     </w:p>
     <w:p>
       <w:pPr>
@@ -4139,7 +4190,51 @@
         <w:rPr>
           <w:lang w:val="en-US"/>
         </w:rPr>
-        <w:t>This SRS applies to the entire vnv project. ‘vnv’ is a social platform to lend or comp goods or  services. This project will be realized as an Web-Application. The overview of the features and subsystems are documented in the Use-Case model shown in</w:t>
+        <w:t xml:space="preserve">This SRS applies to the entire </w:t>
+      </w:r>
+      <w:proofErr w:type="spellStart"/>
+      <w:r>
+        <w:rPr>
+          <w:lang w:val="en-US"/>
+        </w:rPr>
+        <w:t>vnv</w:t>
+      </w:r>
+      <w:proofErr w:type="spellEnd"/>
+      <w:r>
+        <w:rPr>
+          <w:lang w:val="en-US"/>
+        </w:rPr>
+        <w:t xml:space="preserve"> project. ‘</w:t>
+      </w:r>
+      <w:proofErr w:type="spellStart"/>
+      <w:proofErr w:type="gramStart"/>
+      <w:r>
+        <w:rPr>
+          <w:lang w:val="en-US"/>
+        </w:rPr>
+        <w:t>vnv</w:t>
+      </w:r>
+      <w:proofErr w:type="spellEnd"/>
+      <w:proofErr w:type="gramEnd"/>
+      <w:r>
+        <w:rPr>
+          <w:lang w:val="en-US"/>
+        </w:rPr>
+        <w:t xml:space="preserve">’ is a social platform to lend or comp goods or  services. This project will be realized as </w:t>
+      </w:r>
+      <w:proofErr w:type="gramStart"/>
+      <w:r>
+        <w:rPr>
+          <w:lang w:val="en-US"/>
+        </w:rPr>
+        <w:t>an</w:t>
+      </w:r>
+      <w:proofErr w:type="gramEnd"/>
+      <w:r>
+        <w:rPr>
+          <w:lang w:val="en-US"/>
+        </w:rPr>
+        <w:t xml:space="preserve"> Web-Application. The overview of the features and subsystems are documented in the Use-Case model shown in</w:t>
       </w:r>
       <w:r>
         <w:rPr>
@@ -4184,13 +4279,39 @@
           <w:numId w:val="1"/>
         </w:numPr>
       </w:pPr>
-      <w:bookmarkStart w:id="8" w:name="_2et92p0" w:colFirst="0" w:colLast="0"/>
-      <w:bookmarkStart w:id="9" w:name="_Toc465075873"/>
+      <w:bookmarkStart w:id="7" w:name="_2et92p0" w:colFirst="0" w:colLast="0"/>
+      <w:bookmarkStart w:id="8" w:name="_Toc465075873"/>
+      <w:bookmarkEnd w:id="7"/>
+      <w:proofErr w:type="spellStart"/>
+      <w:r>
+        <w:t>Definitions</w:t>
+      </w:r>
+      <w:proofErr w:type="spellEnd"/>
+      <w:r>
+        <w:t xml:space="preserve">, </w:t>
+      </w:r>
+      <w:proofErr w:type="spellStart"/>
+      <w:r>
+        <w:t>Acronyms</w:t>
+      </w:r>
+      <w:proofErr w:type="spellEnd"/>
+      <w:r>
+        <w:t xml:space="preserve">, </w:t>
+      </w:r>
+      <w:proofErr w:type="spellStart"/>
+      <w:r>
+        <w:t>and</w:t>
+      </w:r>
+      <w:proofErr w:type="spellEnd"/>
+      <w:r>
+        <w:t xml:space="preserve"> </w:t>
+      </w:r>
+      <w:proofErr w:type="spellStart"/>
+      <w:r>
+        <w:t>Abbreviations</w:t>
+      </w:r>
       <w:bookmarkEnd w:id="8"/>
-      <w:r>
-        <w:t>Definitions, Acronyms, and Abbreviations</w:t>
-      </w:r>
-      <w:bookmarkEnd w:id="9"/>
+      <w:proofErr w:type="spellEnd"/>
     </w:p>
     <w:tbl>
       <w:tblPr>
@@ -4206,12 +4327,6 @@
           <w:insideV w:val="single" w:sz="8" w:space="0" w:color="000000"/>
         </w:tblBorders>
         <w:tblLayout w:type="fixed"/>
-        <w:tblCellMar>
-          <w:top w:w="0" w:type="dxa"/>
-          <w:left w:w="0" w:type="dxa"/>
-          <w:bottom w:w="0" w:type="dxa"/>
-          <w:right w:w="0" w:type="dxa"/>
-        </w:tblCellMar>
         <w:tblLook w:val="0600" w:firstRow="0" w:lastRow="0" w:firstColumn="0" w:lastColumn="0" w:noHBand="1" w:noVBand="1"/>
       </w:tblPr>
       <w:tblGrid>
@@ -4219,14 +4334,6 @@
         <w:gridCol w:w="4299"/>
       </w:tblGrid>
       <w:tr>
-        <w:tblPrEx>
-          <w:tblCellMar>
-            <w:top w:w="0" w:type="dxa"/>
-            <w:left w:w="0" w:type="dxa"/>
-            <w:bottom w:w="0" w:type="dxa"/>
-            <w:right w:w="0" w:type="dxa"/>
-          </w:tblCellMar>
-        </w:tblPrEx>
         <w:tc>
           <w:tcPr>
             <w:tcW w:w="4298" w:type="dxa"/>
@@ -4255,20 +4362,25 @@
           </w:tcPr>
           <w:p>
             <w:r>
-              <w:t>Software Requirements Specification</w:t>
-            </w:r>
+              <w:t xml:space="preserve">Software </w:t>
+            </w:r>
+            <w:proofErr w:type="spellStart"/>
+            <w:r>
+              <w:t>Requirements</w:t>
+            </w:r>
+            <w:proofErr w:type="spellEnd"/>
+            <w:r>
+              <w:t xml:space="preserve"> </w:t>
+            </w:r>
+            <w:proofErr w:type="spellStart"/>
+            <w:r>
+              <w:t>Specification</w:t>
+            </w:r>
+            <w:proofErr w:type="spellEnd"/>
           </w:p>
         </w:tc>
       </w:tr>
       <w:tr>
-        <w:tblPrEx>
-          <w:tblCellMar>
-            <w:top w:w="0" w:type="dxa"/>
-            <w:left w:w="0" w:type="dxa"/>
-            <w:bottom w:w="0" w:type="dxa"/>
-            <w:right w:w="0" w:type="dxa"/>
-          </w:tblCellMar>
-        </w:tblPrEx>
         <w:tc>
           <w:tcPr>
             <w:tcW w:w="4298" w:type="dxa"/>
@@ -4280,9 +4392,11 @@
             </w:tcMar>
           </w:tcPr>
           <w:p>
+            <w:proofErr w:type="spellStart"/>
             <w:r>
               <w:t>vnv</w:t>
             </w:r>
+            <w:proofErr w:type="spellEnd"/>
           </w:p>
         </w:tc>
         <w:tc>
@@ -4303,14 +4417,6 @@
         </w:tc>
       </w:tr>
       <w:tr>
-        <w:tblPrEx>
-          <w:tblCellMar>
-            <w:top w:w="0" w:type="dxa"/>
-            <w:left w:w="0" w:type="dxa"/>
-            <w:bottom w:w="0" w:type="dxa"/>
-            <w:right w:w="0" w:type="dxa"/>
-          </w:tblCellMar>
-        </w:tblPrEx>
         <w:tc>
           <w:tcPr>
             <w:tcW w:w="4298" w:type="dxa"/>
@@ -4339,20 +4445,17 @@
           </w:tcPr>
           <w:p>
             <w:r>
-              <w:t>not applicable</w:t>
-            </w:r>
+              <w:t xml:space="preserve">not </w:t>
+            </w:r>
+            <w:proofErr w:type="spellStart"/>
+            <w:r>
+              <w:t>applicable</w:t>
+            </w:r>
+            <w:proofErr w:type="spellEnd"/>
           </w:p>
         </w:tc>
       </w:tr>
       <w:tr>
-        <w:tblPrEx>
-          <w:tblCellMar>
-            <w:top w:w="0" w:type="dxa"/>
-            <w:left w:w="0" w:type="dxa"/>
-            <w:bottom w:w="0" w:type="dxa"/>
-            <w:right w:w="0" w:type="dxa"/>
-          </w:tblCellMar>
-        </w:tblPrEx>
         <w:tc>
           <w:tcPr>
             <w:tcW w:w="4298" w:type="dxa"/>
@@ -4364,9 +4467,11 @@
             </w:tcMar>
           </w:tcPr>
           <w:p>
+            <w:proofErr w:type="spellStart"/>
             <w:r>
               <w:t>tbd</w:t>
             </w:r>
+            <w:proofErr w:type="spellEnd"/>
           </w:p>
         </w:tc>
         <w:tc>
@@ -4380,21 +4485,31 @@
             </w:tcMar>
           </w:tcPr>
           <w:p>
-            <w:r>
-              <w:t>to be determined</w:t>
-            </w:r>
+            <w:proofErr w:type="spellStart"/>
+            <w:r>
+              <w:t>to</w:t>
+            </w:r>
+            <w:proofErr w:type="spellEnd"/>
+            <w:r>
+              <w:t xml:space="preserve"> </w:t>
+            </w:r>
+            <w:proofErr w:type="spellStart"/>
+            <w:r>
+              <w:t>be</w:t>
+            </w:r>
+            <w:proofErr w:type="spellEnd"/>
+            <w:r>
+              <w:t xml:space="preserve"> </w:t>
+            </w:r>
+            <w:proofErr w:type="spellStart"/>
+            <w:r>
+              <w:t>determined</w:t>
+            </w:r>
+            <w:proofErr w:type="spellEnd"/>
           </w:p>
         </w:tc>
       </w:tr>
       <w:tr>
-        <w:tblPrEx>
-          <w:tblCellMar>
-            <w:top w:w="0" w:type="dxa"/>
-            <w:left w:w="0" w:type="dxa"/>
-            <w:bottom w:w="0" w:type="dxa"/>
-            <w:right w:w="0" w:type="dxa"/>
-          </w:tblCellMar>
-        </w:tblPrEx>
         <w:tc>
           <w:tcPr>
             <w:tcW w:w="4298" w:type="dxa"/>
@@ -4423,7 +4538,23 @@
           </w:tcPr>
           <w:p>
             <w:r>
-              <w:t>Authentication and Authorization Infrastructure</w:t>
+              <w:t xml:space="preserve">Authentication </w:t>
+            </w:r>
+            <w:proofErr w:type="spellStart"/>
+            <w:r>
+              <w:t>and</w:t>
+            </w:r>
+            <w:proofErr w:type="spellEnd"/>
+            <w:r>
+              <w:t xml:space="preserve"> </w:t>
+            </w:r>
+            <w:proofErr w:type="spellStart"/>
+            <w:r>
+              <w:t>Authorization</w:t>
+            </w:r>
+            <w:proofErr w:type="spellEnd"/>
+            <w:r>
+              <w:t xml:space="preserve"> Infrastructure</w:t>
             </w:r>
           </w:p>
         </w:tc>
@@ -4434,8 +4565,8 @@
         <w:pStyle w:val="berschrift2"/>
         <w:ind w:left="720"/>
       </w:pPr>
-      <w:bookmarkStart w:id="10" w:name="_djkvkkibmgrq" w:colFirst="0" w:colLast="0"/>
-      <w:bookmarkEnd w:id="10"/>
+      <w:bookmarkStart w:id="9" w:name="_djkvkkibmgrq" w:colFirst="0" w:colLast="0"/>
+      <w:bookmarkEnd w:id="9"/>
     </w:p>
     <w:p>
       <w:pPr>
@@ -4445,13 +4576,13 @@
           <w:numId w:val="1"/>
         </w:numPr>
       </w:pPr>
-      <w:bookmarkStart w:id="11" w:name="_tyjcwt" w:colFirst="0" w:colLast="0"/>
-      <w:bookmarkStart w:id="12" w:name="_Toc465075874"/>
+      <w:bookmarkStart w:id="10" w:name="_tyjcwt" w:colFirst="0" w:colLast="0"/>
+      <w:bookmarkStart w:id="11" w:name="_Toc465075874"/>
+      <w:bookmarkEnd w:id="10"/>
+      <w:r>
+        <w:t>References</w:t>
+      </w:r>
       <w:bookmarkEnd w:id="11"/>
-      <w:r>
-        <w:t>References</w:t>
-      </w:r>
-      <w:bookmarkEnd w:id="12"/>
     </w:p>
     <w:p>
       <w:pPr>
@@ -4459,6 +4590,7 @@
         <w:ind w:left="763"/>
       </w:pPr>
       <w:hyperlink r:id="rId10">
+        <w:proofErr w:type="spellStart"/>
         <w:r>
           <w:rPr>
             <w:color w:val="1155CC"/>
@@ -4466,6 +4598,7 @@
           </w:rPr>
           <w:t>GitHub</w:t>
         </w:r>
+        <w:proofErr w:type="spellEnd"/>
       </w:hyperlink>
     </w:p>
     <w:p>
@@ -4474,13 +4607,47 @@
         <w:ind w:left="763"/>
       </w:pPr>
       <w:hyperlink r:id="rId11">
+        <w:proofErr w:type="spellStart"/>
         <w:r>
           <w:rPr>
             <w:color w:val="1155CC"/>
             <w:u w:val="single"/>
           </w:rPr>
-          <w:t>Use case diagram</w:t>
+          <w:t>Use</w:t>
         </w:r>
+        <w:proofErr w:type="spellEnd"/>
+        <w:r>
+          <w:rPr>
+            <w:color w:val="1155CC"/>
+            <w:u w:val="single"/>
+          </w:rPr>
+          <w:t xml:space="preserve"> </w:t>
+        </w:r>
+        <w:proofErr w:type="spellStart"/>
+        <w:r>
+          <w:rPr>
+            <w:color w:val="1155CC"/>
+            <w:u w:val="single"/>
+          </w:rPr>
+          <w:t>case</w:t>
+        </w:r>
+        <w:proofErr w:type="spellEnd"/>
+        <w:r>
+          <w:rPr>
+            <w:color w:val="1155CC"/>
+            <w:u w:val="single"/>
+          </w:rPr>
+          <w:t xml:space="preserve"> </w:t>
+        </w:r>
+        <w:proofErr w:type="spellStart"/>
+        <w:r>
+          <w:rPr>
+            <w:color w:val="1155CC"/>
+            <w:u w:val="single"/>
+          </w:rPr>
+          <w:t>diagram</w:t>
+        </w:r>
+        <w:proofErr w:type="spellEnd"/>
       </w:hyperlink>
     </w:p>
     <w:p>
@@ -4512,13 +4679,15 @@
           <w:numId w:val="1"/>
         </w:numPr>
       </w:pPr>
-      <w:bookmarkStart w:id="13" w:name="_uwcwwd8l2osj" w:colFirst="0" w:colLast="0"/>
-      <w:bookmarkStart w:id="14" w:name="_Toc465075875"/>
+      <w:bookmarkStart w:id="12" w:name="_uwcwwd8l2osj" w:colFirst="0" w:colLast="0"/>
+      <w:bookmarkStart w:id="13" w:name="_Toc465075875"/>
+      <w:bookmarkEnd w:id="12"/>
+      <w:proofErr w:type="spellStart"/>
+      <w:r>
+        <w:t>Overview</w:t>
+      </w:r>
       <w:bookmarkEnd w:id="13"/>
-      <w:r>
-        <w:t>Overview</w:t>
-      </w:r>
-      <w:bookmarkEnd w:id="14"/>
+      <w:proofErr w:type="spellEnd"/>
     </w:p>
     <w:p>
       <w:pPr>
@@ -4545,7 +4714,21 @@
         <w:rPr>
           <w:lang w:val="en-US"/>
         </w:rPr>
-        <w:t>The next chapter, the Overall Description section, gives an overview of the functionality of the product and includes an use-case-diagram.</w:t>
+        <w:t xml:space="preserve">The next chapter, the Overall Description section, gives an overview of the functionality of the product and includes </w:t>
+      </w:r>
+      <w:proofErr w:type="gramStart"/>
+      <w:r>
+        <w:rPr>
+          <w:lang w:val="en-US"/>
+        </w:rPr>
+        <w:t>an</w:t>
+      </w:r>
+      <w:proofErr w:type="gramEnd"/>
+      <w:r>
+        <w:rPr>
+          <w:lang w:val="en-US"/>
+        </w:rPr>
+        <w:t xml:space="preserve"> use-case-diagram.</w:t>
       </w:r>
     </w:p>
     <w:p>
@@ -4559,7 +4742,21 @@
         <w:rPr>
           <w:lang w:val="en-US"/>
         </w:rPr>
-        <w:t>The third chapter, the Requirements Specification section, provides an more detailed description of the requirements.</w:t>
+        <w:t xml:space="preserve">The third chapter, the Requirements Specification section, provides </w:t>
+      </w:r>
+      <w:proofErr w:type="gramStart"/>
+      <w:r>
+        <w:rPr>
+          <w:lang w:val="en-US"/>
+        </w:rPr>
+        <w:t>an</w:t>
+      </w:r>
+      <w:proofErr w:type="gramEnd"/>
+      <w:r>
+        <w:rPr>
+          <w:lang w:val="en-US"/>
+        </w:rPr>
+        <w:t xml:space="preserve"> more detailed description of the requirements.</w:t>
       </w:r>
     </w:p>
     <w:p>
@@ -4591,13 +4788,13 @@
           <w:numId w:val="1"/>
         </w:numPr>
       </w:pPr>
-      <w:bookmarkStart w:id="15" w:name="_iq47t91fs18s" w:colFirst="0" w:colLast="0"/>
-      <w:bookmarkStart w:id="16" w:name="_Toc465075876"/>
+      <w:bookmarkStart w:id="14" w:name="_iq47t91fs18s" w:colFirst="0" w:colLast="0"/>
+      <w:bookmarkStart w:id="15" w:name="_Toc465075876"/>
+      <w:bookmarkEnd w:id="14"/>
+      <w:r>
+        <w:t>Overall Description</w:t>
+      </w:r>
       <w:bookmarkEnd w:id="15"/>
-      <w:r>
-        <w:t>Overall Description</w:t>
-      </w:r>
-      <w:bookmarkEnd w:id="16"/>
     </w:p>
     <w:p>
       <w:pPr>
@@ -4606,17 +4803,19 @@
           <w:lang w:val="en-US"/>
         </w:rPr>
       </w:pPr>
-      <w:r>
-        <w:rPr>
-          <w:lang w:val="en-US"/>
-        </w:rPr>
-        <w:t>vnv will be a web portal, where users can connect with their friends to borrow items from them, give things they do</w:t>
-      </w:r>
-      <w:r>
-        <w:rPr>
-          <w:lang w:val="en-US"/>
-        </w:rPr>
-        <w:t>n’t use anymore to a friend looking for exact that one or users can check if one of their mates can help them with a problem (e.g. if one needs help with his network).</w:t>
+      <w:proofErr w:type="spellStart"/>
+      <w:r>
+        <w:rPr>
+          <w:lang w:val="en-US"/>
+        </w:rPr>
+        <w:t>vnv</w:t>
+      </w:r>
+      <w:proofErr w:type="spellEnd"/>
+      <w:r>
+        <w:rPr>
+          <w:lang w:val="en-US"/>
+        </w:rPr>
+        <w:t xml:space="preserve"> will be a web portal, where users can connect with their friends to borrow items from them, give things they don’t use anymore to a friend looking for exact that one or users can check if one of their mates can help them with a problem (e.g. if one needs help with his network).</w:t>
       </w:r>
     </w:p>
     <w:p>
@@ -4630,10 +4829,31 @@
         <w:t xml:space="preserve">The Server Backend application will be written in Java using the Spring Framework. </w:t>
       </w:r>
       <w:r>
-        <w:t>The F</w:t>
-      </w:r>
-      <w:r>
-        <w:t>rontend will be using AngularJS.</w:t>
+        <w:t xml:space="preserve">The Frontend will </w:t>
+      </w:r>
+      <w:proofErr w:type="spellStart"/>
+      <w:r>
+        <w:t>be</w:t>
+      </w:r>
+      <w:proofErr w:type="spellEnd"/>
+      <w:r>
+        <w:t xml:space="preserve"> </w:t>
+      </w:r>
+      <w:proofErr w:type="spellStart"/>
+      <w:r>
+        <w:t>using</w:t>
+      </w:r>
+      <w:proofErr w:type="spellEnd"/>
+      <w:r>
+        <w:t xml:space="preserve"> </w:t>
+      </w:r>
+      <w:proofErr w:type="spellStart"/>
+      <w:r>
+        <w:t>AngularJS</w:t>
+      </w:r>
+      <w:proofErr w:type="spellEnd"/>
+      <w:r>
+        <w:t>.</w:t>
       </w:r>
     </w:p>
     <w:p>
@@ -4650,41 +4870,30 @@
         <w:rPr>
           <w:noProof/>
         </w:rPr>
-        <w:drawing>
-          <wp:inline distT="114300" distB="114300" distL="114300" distR="114300">
-            <wp:extent cx="5943600" cy="4051300"/>
-            <wp:effectExtent l="0" t="0" r="0" b="0"/>
-            <wp:docPr id="1" name="image01.png"/>
-            <wp:cNvGraphicFramePr/>
-            <a:graphic xmlns:a="http://schemas.openxmlformats.org/drawingml/2006/main">
-              <a:graphicData uri="http://schemas.openxmlformats.org/drawingml/2006/picture">
-                <pic:pic xmlns:pic="http://schemas.openxmlformats.org/drawingml/2006/picture">
-                  <pic:nvPicPr>
-                    <pic:cNvPr id="0" name="image01.png"/>
-                    <pic:cNvPicPr preferRelativeResize="0"/>
-                  </pic:nvPicPr>
-                  <pic:blipFill>
-                    <a:blip r:embed="rId13"/>
-                    <a:srcRect/>
-                    <a:stretch>
-                      <a:fillRect/>
-                    </a:stretch>
-                  </pic:blipFill>
-                  <pic:spPr>
-                    <a:xfrm>
-                      <a:off x="0" y="0"/>
-                      <a:ext cx="5943600" cy="4051300"/>
-                    </a:xfrm>
-                    <a:prstGeom prst="rect">
-                      <a:avLst/>
-                    </a:prstGeom>
-                    <a:ln/>
-                  </pic:spPr>
-                </pic:pic>
-              </a:graphicData>
-            </a:graphic>
-          </wp:inline>
-        </w:drawing>
+        <w:pict>
+          <v:shapetype id="_x0000_t75" coordsize="21600,21600" o:spt="75" o:preferrelative="t" path="m@4@5l@4@11@9@11@9@5xe" filled="f" stroked="f">
+            <v:stroke joinstyle="miter"/>
+            <v:formulas>
+              <v:f eqn="if lineDrawn pixelLineWidth 0"/>
+              <v:f eqn="sum @0 1 0"/>
+              <v:f eqn="sum 0 0 @1"/>
+              <v:f eqn="prod @2 1 2"/>
+              <v:f eqn="prod @3 21600 pixelWidth"/>
+              <v:f eqn="prod @3 21600 pixelHeight"/>
+              <v:f eqn="sum @0 0 1"/>
+              <v:f eqn="prod @6 1 2"/>
+              <v:f eqn="prod @7 21600 pixelWidth"/>
+              <v:f eqn="sum @8 21600 0"/>
+              <v:f eqn="prod @7 21600 pixelHeight"/>
+              <v:f eqn="sum @10 21600 0"/>
+            </v:formulas>
+            <v:path o:extrusionok="f" gradientshapeok="t" o:connecttype="rect"/>
+            <o:lock v:ext="edit" aspectratio="t"/>
+          </v:shapetype>
+          <v:shape id="_x0000_i1025" type="#_x0000_t75" style="width:468pt;height:363.75pt">
+            <v:imagedata r:id="rId13" o:title="SRS"/>
+          </v:shape>
+        </w:pict>
       </w:r>
     </w:p>
     <w:p/>
@@ -4696,13 +4905,26 @@
           <w:numId w:val="1"/>
         </w:numPr>
       </w:pPr>
-      <w:bookmarkStart w:id="17" w:name="_4d34og8" w:colFirst="0" w:colLast="0"/>
-      <w:bookmarkStart w:id="18" w:name="_Toc465075877"/>
+      <w:bookmarkStart w:id="16" w:name="_4d34og8" w:colFirst="0" w:colLast="0"/>
+      <w:bookmarkStart w:id="17" w:name="_Toc465075877"/>
+      <w:bookmarkEnd w:id="16"/>
+      <w:proofErr w:type="spellStart"/>
+      <w:r>
+        <w:lastRenderedPageBreak/>
+        <w:t>Specific</w:t>
+      </w:r>
+      <w:proofErr w:type="spellEnd"/>
+      <w:r>
+        <w:t xml:space="preserve"> </w:t>
+      </w:r>
+      <w:bookmarkStart w:id="18" w:name="_GoBack"/>
+      <w:bookmarkEnd w:id="18"/>
+      <w:proofErr w:type="spellStart"/>
+      <w:r>
+        <w:t>Requirements</w:t>
+      </w:r>
       <w:bookmarkEnd w:id="17"/>
-      <w:r>
-        <w:t>Specific Requirements</w:t>
-      </w:r>
-      <w:bookmarkEnd w:id="18"/>
+      <w:proofErr w:type="spellEnd"/>
       <w:r>
         <w:t xml:space="preserve"> </w:t>
       </w:r>
@@ -4718,10 +4940,12 @@
       <w:bookmarkStart w:id="19" w:name="_2s8eyo1" w:colFirst="0" w:colLast="0"/>
       <w:bookmarkStart w:id="20" w:name="_Toc465075878"/>
       <w:bookmarkEnd w:id="19"/>
+      <w:proofErr w:type="spellStart"/>
       <w:r>
         <w:t>Functionality</w:t>
       </w:r>
       <w:bookmarkEnd w:id="20"/>
+      <w:proofErr w:type="spellEnd"/>
     </w:p>
     <w:p>
       <w:pPr>
@@ -4765,7 +4989,21 @@
         <w:rPr>
           <w:lang w:val="en-US"/>
         </w:rPr>
-        <w:t>The user can register by providing an username, password and email address. Optionally the possibility to register with Google or Facebook may be provided.</w:t>
+        <w:t xml:space="preserve">The user can register by providing </w:t>
+      </w:r>
+      <w:proofErr w:type="gramStart"/>
+      <w:r>
+        <w:rPr>
+          <w:lang w:val="en-US"/>
+        </w:rPr>
+        <w:t>an</w:t>
+      </w:r>
+      <w:proofErr w:type="gramEnd"/>
+      <w:r>
+        <w:rPr>
+          <w:lang w:val="en-US"/>
+        </w:rPr>
+        <w:t xml:space="preserve"> username, password and email address. Optionally the possibility to register with Google or Facebook may be provided.</w:t>
       </w:r>
     </w:p>
     <w:p>
@@ -4780,11 +5018,7 @@
       <w:bookmarkStart w:id="24" w:name="_1lkzebym9zmm" w:colFirst="0" w:colLast="0"/>
       <w:bookmarkEnd w:id="24"/>
       <w:r>
-        <w:lastRenderedPageBreak/>
-        <w:t>Activate Acco</w:t>
-      </w:r>
-      <w:r>
-        <w:t>unt</w:t>
+        <w:t>Activate Account</w:t>
       </w:r>
     </w:p>
     <w:p>
@@ -4841,9 +5075,11 @@
       </w:pPr>
       <w:bookmarkStart w:id="26" w:name="_e8sljr8veei8" w:colFirst="0" w:colLast="0"/>
       <w:bookmarkEnd w:id="26"/>
+      <w:proofErr w:type="spellStart"/>
       <w:r>
         <w:t>Logout</w:t>
       </w:r>
+      <w:proofErr w:type="spellEnd"/>
     </w:p>
     <w:p>
       <w:pPr>
@@ -4871,8 +5107,13 @@
       <w:bookmarkStart w:id="27" w:name="_pkbifuj4s60w" w:colFirst="0" w:colLast="0"/>
       <w:bookmarkEnd w:id="27"/>
       <w:r>
-        <w:t>Change password</w:t>
-      </w:r>
+        <w:t xml:space="preserve">Change </w:t>
+      </w:r>
+      <w:proofErr w:type="spellStart"/>
+      <w:r>
+        <w:t>password</w:t>
+      </w:r>
+      <w:proofErr w:type="spellEnd"/>
     </w:p>
     <w:p>
       <w:pPr>
@@ -4885,11 +5126,6 @@
           <w:lang w:val="en-US"/>
         </w:rPr>
         <w:tab/>
-      </w:r>
-      <w:r>
-        <w:rPr>
-          <w:lang w:val="en-US"/>
-        </w:rPr>
         <w:t>When logged in the user can change his password by providing the old and new password.</w:t>
       </w:r>
     </w:p>
@@ -4904,9 +5140,19 @@
       </w:pPr>
       <w:bookmarkStart w:id="28" w:name="_kyj2kd4yve6k" w:colFirst="0" w:colLast="0"/>
       <w:bookmarkEnd w:id="28"/>
-      <w:r>
-        <w:t>Reset password</w:t>
-      </w:r>
+      <w:proofErr w:type="spellStart"/>
+      <w:r>
+        <w:t>Reset</w:t>
+      </w:r>
+      <w:proofErr w:type="spellEnd"/>
+      <w:r>
+        <w:t xml:space="preserve"> </w:t>
+      </w:r>
+      <w:proofErr w:type="spellStart"/>
+      <w:r>
+        <w:t>password</w:t>
+      </w:r>
+      <w:proofErr w:type="spellEnd"/>
     </w:p>
     <w:p>
       <w:r>
@@ -4917,7 +5163,55 @@
         <w:t xml:space="preserve">If the user forgot his password he can request to reset his password. </w:t>
       </w:r>
       <w:r>
-        <w:t>An email should be send to his address.</w:t>
+        <w:t xml:space="preserve">An email </w:t>
+      </w:r>
+      <w:proofErr w:type="spellStart"/>
+      <w:r>
+        <w:t>should</w:t>
+      </w:r>
+      <w:proofErr w:type="spellEnd"/>
+      <w:r>
+        <w:t xml:space="preserve"> </w:t>
+      </w:r>
+      <w:proofErr w:type="spellStart"/>
+      <w:r>
+        <w:t>be</w:t>
+      </w:r>
+      <w:proofErr w:type="spellEnd"/>
+      <w:r>
+        <w:t xml:space="preserve"> </w:t>
+      </w:r>
+      <w:proofErr w:type="gramStart"/>
+      <w:r>
+        <w:t>send</w:t>
+      </w:r>
+      <w:proofErr w:type="gramEnd"/>
+      <w:r>
+        <w:t xml:space="preserve"> </w:t>
+      </w:r>
+      <w:proofErr w:type="spellStart"/>
+      <w:r>
+        <w:t>to</w:t>
+      </w:r>
+      <w:proofErr w:type="spellEnd"/>
+      <w:r>
+        <w:t xml:space="preserve"> </w:t>
+      </w:r>
+      <w:proofErr w:type="spellStart"/>
+      <w:r>
+        <w:t>his</w:t>
+      </w:r>
+      <w:proofErr w:type="spellEnd"/>
+      <w:r>
+        <w:t xml:space="preserve"> </w:t>
+      </w:r>
+      <w:proofErr w:type="spellStart"/>
+      <w:r>
+        <w:t>address</w:t>
+      </w:r>
+      <w:proofErr w:type="spellEnd"/>
+      <w:r>
+        <w:t>.</w:t>
       </w:r>
     </w:p>
     <w:p/>
@@ -4933,8 +5227,13 @@
       <w:bookmarkStart w:id="29" w:name="_pps6tn55sppd" w:colFirst="0" w:colLast="0"/>
       <w:bookmarkStart w:id="30" w:name="_Toc465075880"/>
       <w:bookmarkEnd w:id="29"/>
-      <w:r>
-        <w:t>Social Interaction</w:t>
+      <w:proofErr w:type="spellStart"/>
+      <w:r>
+        <w:t>Social</w:t>
+      </w:r>
+      <w:proofErr w:type="spellEnd"/>
+      <w:r>
+        <w:t xml:space="preserve"> Interaction</w:t>
       </w:r>
       <w:bookmarkEnd w:id="30"/>
     </w:p>
@@ -4950,8 +5249,21 @@
       <w:bookmarkStart w:id="31" w:name="_5ap407arj4yr" w:colFirst="0" w:colLast="0"/>
       <w:bookmarkEnd w:id="31"/>
       <w:r>
-        <w:t>Search for friends</w:t>
-      </w:r>
+        <w:t xml:space="preserve">Search </w:t>
+      </w:r>
+      <w:proofErr w:type="spellStart"/>
+      <w:r>
+        <w:t>for</w:t>
+      </w:r>
+      <w:proofErr w:type="spellEnd"/>
+      <w:r>
+        <w:t xml:space="preserve"> </w:t>
+      </w:r>
+      <w:proofErr w:type="spellStart"/>
+      <w:r>
+        <w:t>friends</w:t>
+      </w:r>
+      <w:proofErr w:type="spellEnd"/>
     </w:p>
     <w:p>
       <w:pPr>
@@ -4964,11 +5276,6 @@
           <w:lang w:val="en-US"/>
         </w:rPr>
         <w:tab/>
-      </w:r>
-      <w:r>
-        <w:rPr>
-          <w:lang w:val="en-US"/>
-        </w:rPr>
         <w:t>The user can search for his friends.</w:t>
       </w:r>
     </w:p>
@@ -4984,8 +5291,13 @@
       <w:bookmarkStart w:id="32" w:name="_xra0mrqai89w" w:colFirst="0" w:colLast="0"/>
       <w:bookmarkEnd w:id="32"/>
       <w:r>
-        <w:t>Add friend</w:t>
-      </w:r>
+        <w:t xml:space="preserve">Add </w:t>
+      </w:r>
+      <w:proofErr w:type="spellStart"/>
+      <w:r>
+        <w:t>friend</w:t>
+      </w:r>
+      <w:proofErr w:type="spellEnd"/>
     </w:p>
     <w:p>
       <w:pPr>
@@ -5013,8 +5325,13 @@
       <w:bookmarkStart w:id="33" w:name="_armem7rdn6n2" w:colFirst="0" w:colLast="0"/>
       <w:bookmarkEnd w:id="33"/>
       <w:r>
-        <w:t>Write message</w:t>
-      </w:r>
+        <w:t xml:space="preserve">Write </w:t>
+      </w:r>
+      <w:proofErr w:type="spellStart"/>
+      <w:r>
+        <w:t>message</w:t>
+      </w:r>
+      <w:proofErr w:type="spellEnd"/>
     </w:p>
     <w:p>
       <w:pPr>
@@ -5027,7 +5344,21 @@
           <w:lang w:val="en-US"/>
         </w:rPr>
         <w:tab/>
-        <w:t>The user can write messages to his friends to organise details.</w:t>
+        <w:t xml:space="preserve">The user can write messages to his friends to </w:t>
+      </w:r>
+      <w:proofErr w:type="spellStart"/>
+      <w:r>
+        <w:rPr>
+          <w:lang w:val="en-US"/>
+        </w:rPr>
+        <w:t>organise</w:t>
+      </w:r>
+      <w:proofErr w:type="spellEnd"/>
+      <w:r>
+        <w:rPr>
+          <w:lang w:val="en-US"/>
+        </w:rPr>
+        <w:t xml:space="preserve"> details.</w:t>
       </w:r>
     </w:p>
     <w:p>
@@ -5042,8 +5373,13 @@
       <w:bookmarkStart w:id="34" w:name="_hxqccct7ojbi" w:colFirst="0" w:colLast="0"/>
       <w:bookmarkEnd w:id="34"/>
       <w:r>
-        <w:t>Read message</w:t>
-      </w:r>
+        <w:t xml:space="preserve">Read </w:t>
+      </w:r>
+      <w:proofErr w:type="spellStart"/>
+      <w:r>
+        <w:t>message</w:t>
+      </w:r>
+      <w:proofErr w:type="spellEnd"/>
     </w:p>
     <w:p>
       <w:pPr>
@@ -5078,10 +5414,20 @@
       <w:bookmarkStart w:id="35" w:name="_lsletsjky497" w:colFirst="0" w:colLast="0"/>
       <w:bookmarkStart w:id="36" w:name="_Toc465075881"/>
       <w:bookmarkEnd w:id="35"/>
-      <w:r>
-        <w:t>vnv core</w:t>
+      <w:proofErr w:type="spellStart"/>
+      <w:r>
+        <w:t>vnv</w:t>
+      </w:r>
+      <w:proofErr w:type="spellEnd"/>
+      <w:r>
+        <w:t xml:space="preserve"> </w:t>
+      </w:r>
+      <w:proofErr w:type="spellStart"/>
+      <w:r>
+        <w:t>core</w:t>
       </w:r>
       <w:bookmarkEnd w:id="36"/>
+      <w:proofErr w:type="spellEnd"/>
     </w:p>
     <w:p>
       <w:pPr>
@@ -5097,9 +5443,35 @@
       <w:r>
         <w:t xml:space="preserve">Create </w:t>
       </w:r>
-      <w:r>
-        <w:t>new offer or request</w:t>
-      </w:r>
+      <w:proofErr w:type="spellStart"/>
+      <w:r>
+        <w:t>new</w:t>
+      </w:r>
+      <w:proofErr w:type="spellEnd"/>
+      <w:r>
+        <w:t xml:space="preserve"> </w:t>
+      </w:r>
+      <w:proofErr w:type="spellStart"/>
+      <w:r>
+        <w:t>offer</w:t>
+      </w:r>
+      <w:proofErr w:type="spellEnd"/>
+      <w:r>
+        <w:t xml:space="preserve"> </w:t>
+      </w:r>
+      <w:proofErr w:type="spellStart"/>
+      <w:r>
+        <w:t>or</w:t>
+      </w:r>
+      <w:proofErr w:type="spellEnd"/>
+      <w:r>
+        <w:t xml:space="preserve"> </w:t>
+      </w:r>
+      <w:proofErr w:type="spellStart"/>
+      <w:r>
+        <w:t>request</w:t>
+      </w:r>
+      <w:proofErr w:type="spellEnd"/>
     </w:p>
     <w:p>
       <w:pPr>
@@ -5127,8 +5499,29 @@
       <w:bookmarkStart w:id="38" w:name="_4j170ymbdrz5" w:colFirst="0" w:colLast="0"/>
       <w:bookmarkEnd w:id="38"/>
       <w:r>
-        <w:t>Search for offers / requests</w:t>
-      </w:r>
+        <w:t xml:space="preserve">Search </w:t>
+      </w:r>
+      <w:proofErr w:type="spellStart"/>
+      <w:r>
+        <w:t>for</w:t>
+      </w:r>
+      <w:proofErr w:type="spellEnd"/>
+      <w:r>
+        <w:t xml:space="preserve"> </w:t>
+      </w:r>
+      <w:proofErr w:type="spellStart"/>
+      <w:r>
+        <w:t>offers</w:t>
+      </w:r>
+      <w:proofErr w:type="spellEnd"/>
+      <w:r>
+        <w:t xml:space="preserve"> / </w:t>
+      </w:r>
+      <w:proofErr w:type="spellStart"/>
+      <w:r>
+        <w:t>requests</w:t>
+      </w:r>
+      <w:proofErr w:type="spellEnd"/>
     </w:p>
     <w:p>
       <w:pPr>
@@ -5156,8 +5549,13 @@
       <w:bookmarkStart w:id="39" w:name="_f94unlca6r0" w:colFirst="0" w:colLast="0"/>
       <w:bookmarkEnd w:id="39"/>
       <w:r>
-        <w:t>Show history</w:t>
-      </w:r>
+        <w:t xml:space="preserve">Show </w:t>
+      </w:r>
+      <w:proofErr w:type="spellStart"/>
+      <w:r>
+        <w:t>history</w:t>
+      </w:r>
+      <w:proofErr w:type="spellEnd"/>
     </w:p>
     <w:p>
       <w:pPr>
@@ -5170,14 +5568,52 @@
         <w:rPr>
           <w:lang w:val="en-US"/>
         </w:rPr>
-        <w:t>Displays the history of the users requests and offers with their status (verliehen, zurückgegeben, ve</w:t>
-      </w:r>
-      <w:r>
-        <w:rPr>
-          <w:lang w:val="en-US"/>
-        </w:rPr>
-        <w:t>rschenkt, …)</w:t>
-      </w:r>
+        <w:t>Displays the history of the users requests and offers with their status (</w:t>
+      </w:r>
+      <w:proofErr w:type="spellStart"/>
+      <w:r>
+        <w:rPr>
+          <w:lang w:val="en-US"/>
+        </w:rPr>
+        <w:t>verliehen</w:t>
+      </w:r>
+      <w:proofErr w:type="spellEnd"/>
+      <w:r>
+        <w:rPr>
+          <w:lang w:val="en-US"/>
+        </w:rPr>
+        <w:t xml:space="preserve">, </w:t>
+      </w:r>
+      <w:proofErr w:type="spellStart"/>
+      <w:r>
+        <w:rPr>
+          <w:lang w:val="en-US"/>
+        </w:rPr>
+        <w:t>zurückgegeben</w:t>
+      </w:r>
+      <w:proofErr w:type="spellEnd"/>
+      <w:r>
+        <w:rPr>
+          <w:lang w:val="en-US"/>
+        </w:rPr>
+        <w:t xml:space="preserve">, </w:t>
+      </w:r>
+      <w:proofErr w:type="spellStart"/>
+      <w:proofErr w:type="gramStart"/>
+      <w:r>
+        <w:rPr>
+          <w:lang w:val="en-US"/>
+        </w:rPr>
+        <w:t>verschenkt</w:t>
+      </w:r>
+      <w:proofErr w:type="spellEnd"/>
+      <w:r>
+        <w:rPr>
+          <w:lang w:val="en-US"/>
+        </w:rPr>
+        <w:t>, …)</w:t>
+      </w:r>
+      <w:proofErr w:type="gramEnd"/>
     </w:p>
     <w:p>
       <w:pPr>
@@ -5191,8 +5627,38 @@
       <w:bookmarkStart w:id="40" w:name="_q3qlupuyuxf5" w:colFirst="0" w:colLast="0"/>
       <w:bookmarkEnd w:id="40"/>
       <w:r>
-        <w:t>Edit status of offer / request</w:t>
-      </w:r>
+        <w:lastRenderedPageBreak/>
+        <w:t xml:space="preserve">Edit </w:t>
+      </w:r>
+      <w:proofErr w:type="spellStart"/>
+      <w:r>
+        <w:t>status</w:t>
+      </w:r>
+      <w:proofErr w:type="spellEnd"/>
+      <w:r>
+        <w:t xml:space="preserve"> </w:t>
+      </w:r>
+      <w:proofErr w:type="spellStart"/>
+      <w:r>
+        <w:t>of</w:t>
+      </w:r>
+      <w:proofErr w:type="spellEnd"/>
+      <w:r>
+        <w:t xml:space="preserve"> </w:t>
+      </w:r>
+      <w:proofErr w:type="spellStart"/>
+      <w:r>
+        <w:t>offer</w:t>
+      </w:r>
+      <w:proofErr w:type="spellEnd"/>
+      <w:r>
+        <w:t xml:space="preserve"> / </w:t>
+      </w:r>
+      <w:proofErr w:type="spellStart"/>
+      <w:r>
+        <w:t>request</w:t>
+      </w:r>
+      <w:proofErr w:type="spellEnd"/>
     </w:p>
     <w:p>
       <w:pPr>
@@ -5202,10 +5668,40 @@
         <w:rPr>
           <w:lang w:val="en-US"/>
         </w:rPr>
-        <w:t xml:space="preserve">The user can change the status of an request / offer. </w:t>
-      </w:r>
-      <w:r>
-        <w:t>E.g. from “verliehen” to “zurückgegeben”.</w:t>
+        <w:t xml:space="preserve">The user can change the status of </w:t>
+      </w:r>
+      <w:proofErr w:type="gramStart"/>
+      <w:r>
+        <w:rPr>
+          <w:lang w:val="en-US"/>
+        </w:rPr>
+        <w:t>an</w:t>
+      </w:r>
+      <w:proofErr w:type="gramEnd"/>
+      <w:r>
+        <w:rPr>
+          <w:lang w:val="en-US"/>
+        </w:rPr>
+        <w:t xml:space="preserve"> request / offer. </w:t>
+      </w:r>
+      <w:r>
+        <w:t xml:space="preserve">E.g. </w:t>
+      </w:r>
+      <w:proofErr w:type="spellStart"/>
+      <w:r>
+        <w:t>from</w:t>
+      </w:r>
+      <w:proofErr w:type="spellEnd"/>
+      <w:r>
+        <w:t xml:space="preserve"> “verliehen” </w:t>
+      </w:r>
+      <w:proofErr w:type="spellStart"/>
+      <w:r>
+        <w:t>to</w:t>
+      </w:r>
+      <w:proofErr w:type="spellEnd"/>
+      <w:r>
+        <w:t xml:space="preserve"> “zurückgegeben”.</w:t>
       </w:r>
     </w:p>
     <w:p>
@@ -5220,8 +5716,13 @@
       <w:bookmarkStart w:id="41" w:name="_ktds9lumqo9x" w:colFirst="0" w:colLast="0"/>
       <w:bookmarkEnd w:id="41"/>
       <w:r>
-        <w:t>Email notification</w:t>
-      </w:r>
+        <w:t xml:space="preserve">Email </w:t>
+      </w:r>
+      <w:proofErr w:type="spellStart"/>
+      <w:r>
+        <w:t>notification</w:t>
+      </w:r>
+      <w:proofErr w:type="spellEnd"/>
     </w:p>
     <w:p>
       <w:pPr>
@@ -5231,16 +5732,58 @@
         <w:rPr>
           <w:lang w:val="en-US"/>
         </w:rPr>
-        <w:t xml:space="preserve">An email notification could be possible. User could be informed about the status of his offers / </w:t>
-      </w:r>
-      <w:r>
-        <w:rPr>
-          <w:lang w:val="en-US"/>
-        </w:rPr>
-        <w:t xml:space="preserve">requests or if someone requests something the user is capable of providing. </w:t>
-      </w:r>
-      <w:r>
-        <w:t>Also notification via Telegram / Whatsapp could be possible.</w:t>
+        <w:t xml:space="preserve">An email notification could be possible. User could be informed about the status of his offers / requests or if someone requests something the user is capable of providing. </w:t>
+      </w:r>
+      <w:r>
+        <w:t xml:space="preserve">Also </w:t>
+      </w:r>
+      <w:proofErr w:type="spellStart"/>
+      <w:r>
+        <w:t>notification</w:t>
+      </w:r>
+      <w:proofErr w:type="spellEnd"/>
+      <w:r>
+        <w:t xml:space="preserve"> via </w:t>
+      </w:r>
+      <w:proofErr w:type="spellStart"/>
+      <w:r>
+        <w:t>Telegram</w:t>
+      </w:r>
+      <w:proofErr w:type="spellEnd"/>
+      <w:r>
+        <w:t xml:space="preserve"> / </w:t>
+      </w:r>
+      <w:proofErr w:type="spellStart"/>
+      <w:r>
+        <w:t>Whatsapp</w:t>
+      </w:r>
+      <w:proofErr w:type="spellEnd"/>
+      <w:r>
+        <w:t xml:space="preserve"> </w:t>
+      </w:r>
+      <w:proofErr w:type="spellStart"/>
+      <w:r>
+        <w:t>could</w:t>
+      </w:r>
+      <w:proofErr w:type="spellEnd"/>
+      <w:r>
+        <w:t xml:space="preserve"> </w:t>
+      </w:r>
+      <w:proofErr w:type="spellStart"/>
+      <w:r>
+        <w:t>be</w:t>
+      </w:r>
+      <w:proofErr w:type="spellEnd"/>
+      <w:r>
+        <w:t xml:space="preserve"> </w:t>
+      </w:r>
+      <w:proofErr w:type="spellStart"/>
+      <w:r>
+        <w:t>possible</w:t>
+      </w:r>
+      <w:proofErr w:type="spellEnd"/>
+      <w:r>
+        <w:t>.</w:t>
       </w:r>
     </w:p>
     <w:p>
@@ -5260,11 +5803,12 @@
       <w:bookmarkStart w:id="42" w:name="_rp0hl7b3fia2" w:colFirst="0" w:colLast="0"/>
       <w:bookmarkStart w:id="43" w:name="_Toc465075882"/>
       <w:bookmarkEnd w:id="42"/>
-      <w:r>
-        <w:lastRenderedPageBreak/>
+      <w:proofErr w:type="spellStart"/>
+      <w:r>
         <w:t>settings</w:t>
       </w:r>
       <w:bookmarkEnd w:id="43"/>
+      <w:proofErr w:type="spellEnd"/>
     </w:p>
     <w:p>
       <w:pPr>
@@ -5278,8 +5822,13 @@
       <w:bookmarkStart w:id="44" w:name="_o0php9rtqawi" w:colFirst="0" w:colLast="0"/>
       <w:bookmarkEnd w:id="44"/>
       <w:r>
-        <w:t>Change email address</w:t>
-      </w:r>
+        <w:t xml:space="preserve">Change email </w:t>
+      </w:r>
+      <w:proofErr w:type="spellStart"/>
+      <w:r>
+        <w:t>address</w:t>
+      </w:r>
+      <w:proofErr w:type="spellEnd"/>
     </w:p>
     <w:p>
       <w:r>
@@ -5287,7 +5836,21 @@
           <w:lang w:val="en-US"/>
         </w:rPr>
         <w:tab/>
-        <w:t xml:space="preserve">The user can change his email address. the new address has to be confirmed again. </w:t>
+        <w:t xml:space="preserve">The user can change his email address. </w:t>
+      </w:r>
+      <w:proofErr w:type="gramStart"/>
+      <w:r>
+        <w:rPr>
+          <w:lang w:val="en-US"/>
+        </w:rPr>
+        <w:t>the</w:t>
+      </w:r>
+      <w:proofErr w:type="gramEnd"/>
+      <w:r>
+        <w:rPr>
+          <w:lang w:val="en-US"/>
+        </w:rPr>
+        <w:t xml:space="preserve"> new address has to be confirmed again. </w:t>
       </w:r>
       <w:r>
         <w:t xml:space="preserve">(See </w:t>
@@ -5317,8 +5880,13 @@
       <w:bookmarkStart w:id="45" w:name="_ax0ofa6a0ytr" w:colFirst="0" w:colLast="0"/>
       <w:bookmarkEnd w:id="45"/>
       <w:r>
-        <w:t>Show help</w:t>
-      </w:r>
+        <w:t xml:space="preserve">Show </w:t>
+      </w:r>
+      <w:proofErr w:type="spellStart"/>
+      <w:r>
+        <w:t>help</w:t>
+      </w:r>
+      <w:proofErr w:type="spellEnd"/>
     </w:p>
     <w:p>
       <w:pPr>
@@ -5331,7 +5899,20 @@
           <w:lang w:val="en-US"/>
         </w:rPr>
         <w:tab/>
-        <w:t>An help on how to use the service may be provided.</w:t>
+      </w:r>
+      <w:proofErr w:type="gramStart"/>
+      <w:r>
+        <w:rPr>
+          <w:lang w:val="en-US"/>
+        </w:rPr>
+        <w:t>An</w:t>
+      </w:r>
+      <w:proofErr w:type="gramEnd"/>
+      <w:r>
+        <w:rPr>
+          <w:lang w:val="en-US"/>
+        </w:rPr>
+        <w:t xml:space="preserve"> help on how to use the service may be provided.</w:t>
       </w:r>
     </w:p>
     <w:p>
@@ -5395,13 +5976,21 @@
         <w:rPr>
           <w:lang w:val="en-US"/>
         </w:rPr>
-        <w:t>The normal user is able to use the application without a special training time. The insertion of an entry for oth</w:t>
-      </w:r>
-      <w:r>
-        <w:rPr>
-          <w:lang w:val="en-US"/>
-        </w:rPr>
-        <w:t xml:space="preserve">er users is very easy. It takes the routined user less than 5 minutes. The GUI is designed to be very clear and visceral. </w:t>
+        <w:t xml:space="preserve">The normal user is able to use the application without a special training time. The insertion of an entry for other users is very easy. It takes the </w:t>
+      </w:r>
+      <w:proofErr w:type="spellStart"/>
+      <w:r>
+        <w:rPr>
+          <w:lang w:val="en-US"/>
+        </w:rPr>
+        <w:t>routined</w:t>
+      </w:r>
+      <w:proofErr w:type="spellEnd"/>
+      <w:r>
+        <w:rPr>
+          <w:lang w:val="en-US"/>
+        </w:rPr>
+        <w:t xml:space="preserve"> user less than 5 minutes. The GUI is designed to be very clear and visceral. </w:t>
       </w:r>
     </w:p>
     <w:p>
@@ -5438,10 +6027,56 @@
         <w:rPr>
           <w:lang w:val="en-US"/>
         </w:rPr>
-        <w:t xml:space="preserve">The language will be German. The user is expected to to be capable of it. </w:t>
-      </w:r>
-      <w:r>
-        <w:t>An English version is not planned yet.</w:t>
+        <w:t xml:space="preserve">The language will be German. The user is expected to </w:t>
+      </w:r>
+      <w:proofErr w:type="spellStart"/>
+      <w:r>
+        <w:rPr>
+          <w:lang w:val="en-US"/>
+        </w:rPr>
+        <w:t>to</w:t>
+      </w:r>
+      <w:proofErr w:type="spellEnd"/>
+      <w:r>
+        <w:rPr>
+          <w:lang w:val="en-US"/>
+        </w:rPr>
+        <w:t xml:space="preserve"> be capable of it. </w:t>
+      </w:r>
+      <w:r>
+        <w:t xml:space="preserve">An English </w:t>
+      </w:r>
+      <w:proofErr w:type="spellStart"/>
+      <w:r>
+        <w:t>version</w:t>
+      </w:r>
+      <w:proofErr w:type="spellEnd"/>
+      <w:r>
+        <w:t xml:space="preserve"> </w:t>
+      </w:r>
+      <w:proofErr w:type="spellStart"/>
+      <w:r>
+        <w:t>is</w:t>
+      </w:r>
+      <w:proofErr w:type="spellEnd"/>
+      <w:r>
+        <w:t xml:space="preserve"> not </w:t>
+      </w:r>
+      <w:proofErr w:type="spellStart"/>
+      <w:r>
+        <w:t>planned</w:t>
+      </w:r>
+      <w:proofErr w:type="spellEnd"/>
+      <w:r>
+        <w:t xml:space="preserve"> </w:t>
+      </w:r>
+      <w:proofErr w:type="spellStart"/>
+      <w:r>
+        <w:t>yet</w:t>
+      </w:r>
+      <w:proofErr w:type="spellEnd"/>
+      <w:r>
+        <w:t>.</w:t>
       </w:r>
     </w:p>
     <w:p>
@@ -5460,13 +6095,12 @@
       <w:bookmarkStart w:id="52" w:name="_lnxbz9" w:colFirst="0" w:colLast="0"/>
       <w:bookmarkStart w:id="53" w:name="_Toc465075886"/>
       <w:bookmarkEnd w:id="52"/>
-      <w:r>
-        <w:t>Reliabili</w:t>
-      </w:r>
-      <w:r>
-        <w:t>ty</w:t>
+      <w:proofErr w:type="spellStart"/>
+      <w:r>
+        <w:t>Reliability</w:t>
       </w:r>
       <w:bookmarkEnd w:id="53"/>
+      <w:proofErr w:type="spellEnd"/>
       <w:r>
         <w:t xml:space="preserve"> </w:t>
       </w:r>
@@ -5483,10 +6117,12 @@
       <w:bookmarkStart w:id="54" w:name="_ld9fgqmfml3v" w:colFirst="0" w:colLast="0"/>
       <w:bookmarkStart w:id="55" w:name="_Toc465075887"/>
       <w:bookmarkEnd w:id="54"/>
+      <w:proofErr w:type="spellStart"/>
       <w:r>
         <w:t>Availability</w:t>
       </w:r>
       <w:bookmarkEnd w:id="55"/>
+      <w:proofErr w:type="spellEnd"/>
     </w:p>
     <w:p>
       <w:pPr>
@@ -5498,8 +6134,53 @@
         </w:rPr>
         <w:t xml:space="preserve">The service shall be available 90% of the time. Downtimes during night are tolerable.  </w:t>
       </w:r>
-      <w:r>
-        <w:t>Availability beneath 90% is acceptable during development.</w:t>
+      <w:proofErr w:type="spellStart"/>
+      <w:r>
+        <w:t>Availability</w:t>
+      </w:r>
+      <w:proofErr w:type="spellEnd"/>
+      <w:r>
+        <w:t xml:space="preserve"> </w:t>
+      </w:r>
+      <w:proofErr w:type="spellStart"/>
+      <w:r>
+        <w:t>beneath</w:t>
+      </w:r>
+      <w:proofErr w:type="spellEnd"/>
+      <w:r>
+        <w:t xml:space="preserve"> 90% </w:t>
+      </w:r>
+      <w:proofErr w:type="spellStart"/>
+      <w:r>
+        <w:t>is</w:t>
+      </w:r>
+      <w:proofErr w:type="spellEnd"/>
+      <w:r>
+        <w:t xml:space="preserve"> </w:t>
+      </w:r>
+      <w:proofErr w:type="spellStart"/>
+      <w:r>
+        <w:t>acceptable</w:t>
+      </w:r>
+      <w:proofErr w:type="spellEnd"/>
+      <w:r>
+        <w:t xml:space="preserve"> </w:t>
+      </w:r>
+      <w:proofErr w:type="spellStart"/>
+      <w:r>
+        <w:t>during</w:t>
+      </w:r>
+      <w:proofErr w:type="spellEnd"/>
+      <w:r>
+        <w:t xml:space="preserve"> </w:t>
+      </w:r>
+      <w:proofErr w:type="spellStart"/>
+      <w:r>
+        <w:t>development</w:t>
+      </w:r>
+      <w:proofErr w:type="spellEnd"/>
+      <w:r>
+        <w:t>.</w:t>
       </w:r>
     </w:p>
     <w:p>
@@ -5520,10 +6201,28 @@
       <w:bookmarkStart w:id="56" w:name="_u9msaeri484" w:colFirst="0" w:colLast="0"/>
       <w:bookmarkStart w:id="57" w:name="_Toc465075888"/>
       <w:bookmarkEnd w:id="56"/>
-      <w:r>
-        <w:t>Mean Time Between Failures</w:t>
+      <w:proofErr w:type="spellStart"/>
+      <w:r>
+        <w:t>Mean</w:t>
+      </w:r>
+      <w:proofErr w:type="spellEnd"/>
+      <w:r>
+        <w:t xml:space="preserve"> Time </w:t>
+      </w:r>
+      <w:proofErr w:type="spellStart"/>
+      <w:r>
+        <w:t>Between</w:t>
+      </w:r>
+      <w:proofErr w:type="spellEnd"/>
+      <w:r>
+        <w:t xml:space="preserve"> </w:t>
+      </w:r>
+      <w:proofErr w:type="spellStart"/>
+      <w:r>
+        <w:t>Failures</w:t>
       </w:r>
       <w:bookmarkEnd w:id="57"/>
+      <w:proofErr w:type="spellEnd"/>
     </w:p>
     <w:p>
       <w:pPr>
@@ -5536,13 +6235,7 @@
         <w:rPr>
           <w:lang w:val="en-US"/>
         </w:rPr>
-        <w:t>Should be as high as possible. No estimation possible at this poi</w:t>
-      </w:r>
-      <w:r>
-        <w:rPr>
-          <w:lang w:val="en-US"/>
-        </w:rPr>
-        <w:t>nt.</w:t>
+        <w:t>Should be as high as possible. No estimation possible at this point.</w:t>
       </w:r>
     </w:p>
     <w:p>
@@ -5566,10 +6259,28 @@
       <w:bookmarkStart w:id="58" w:name="_o7eh9vrz4uer" w:colFirst="0" w:colLast="0"/>
       <w:bookmarkStart w:id="59" w:name="_Toc465075889"/>
       <w:bookmarkEnd w:id="58"/>
-      <w:r>
-        <w:t>Mean Time To Repair</w:t>
+      <w:proofErr w:type="spellStart"/>
+      <w:r>
+        <w:t>Mean</w:t>
+      </w:r>
+      <w:proofErr w:type="spellEnd"/>
+      <w:r>
+        <w:t xml:space="preserve"> Time </w:t>
+      </w:r>
+      <w:proofErr w:type="spellStart"/>
+      <w:r>
+        <w:t>To</w:t>
+      </w:r>
+      <w:proofErr w:type="spellEnd"/>
+      <w:r>
+        <w:t xml:space="preserve"> </w:t>
+      </w:r>
+      <w:proofErr w:type="spellStart"/>
+      <w:r>
+        <w:t>Repair</w:t>
       </w:r>
       <w:bookmarkEnd w:id="59"/>
+      <w:proofErr w:type="spellEnd"/>
     </w:p>
     <w:p>
       <w:pPr>
@@ -5581,8 +6292,53 @@
         </w:rPr>
         <w:t xml:space="preserve">Should be as low as possible. No exact estimation possible at this point. </w:t>
       </w:r>
-      <w:r>
-        <w:t>Current estimated MTTR is three working days.</w:t>
+      <w:proofErr w:type="spellStart"/>
+      <w:r>
+        <w:t>Current</w:t>
+      </w:r>
+      <w:proofErr w:type="spellEnd"/>
+      <w:r>
+        <w:t xml:space="preserve"> </w:t>
+      </w:r>
+      <w:proofErr w:type="spellStart"/>
+      <w:r>
+        <w:t>estimated</w:t>
+      </w:r>
+      <w:proofErr w:type="spellEnd"/>
+      <w:r>
+        <w:t xml:space="preserve"> MTTR </w:t>
+      </w:r>
+      <w:proofErr w:type="spellStart"/>
+      <w:r>
+        <w:t>is</w:t>
+      </w:r>
+      <w:proofErr w:type="spellEnd"/>
+      <w:r>
+        <w:t xml:space="preserve"> </w:t>
+      </w:r>
+      <w:proofErr w:type="spellStart"/>
+      <w:r>
+        <w:t>three</w:t>
+      </w:r>
+      <w:proofErr w:type="spellEnd"/>
+      <w:r>
+        <w:t xml:space="preserve"> </w:t>
+      </w:r>
+      <w:proofErr w:type="spellStart"/>
+      <w:r>
+        <w:t>working</w:t>
+      </w:r>
+      <w:proofErr w:type="spellEnd"/>
+      <w:r>
+        <w:t xml:space="preserve"> </w:t>
+      </w:r>
+      <w:proofErr w:type="spellStart"/>
+      <w:r>
+        <w:t>days</w:t>
+      </w:r>
+      <w:proofErr w:type="spellEnd"/>
+      <w:r>
+        <w:t>.</w:t>
       </w:r>
     </w:p>
     <w:p>
@@ -5635,7 +6391,56 @@
         <w:t xml:space="preserve">Should be as low as possible. Maximum response time is 3 seconds. </w:t>
       </w:r>
       <w:r>
-        <w:t>Average response time should be less than 1 second.</w:t>
+        <w:t xml:space="preserve">Average </w:t>
+      </w:r>
+      <w:proofErr w:type="spellStart"/>
+      <w:r>
+        <w:t>response</w:t>
+      </w:r>
+      <w:proofErr w:type="spellEnd"/>
+      <w:r>
+        <w:t xml:space="preserve"> time </w:t>
+      </w:r>
+      <w:proofErr w:type="spellStart"/>
+      <w:r>
+        <w:t>should</w:t>
+      </w:r>
+      <w:proofErr w:type="spellEnd"/>
+      <w:r>
+        <w:t xml:space="preserve"> </w:t>
+      </w:r>
+      <w:proofErr w:type="spellStart"/>
+      <w:r>
+        <w:t>be</w:t>
+      </w:r>
+      <w:proofErr w:type="spellEnd"/>
+      <w:r>
+        <w:t xml:space="preserve"> </w:t>
+      </w:r>
+      <w:proofErr w:type="spellStart"/>
+      <w:r>
+        <w:t>less</w:t>
+      </w:r>
+      <w:proofErr w:type="spellEnd"/>
+      <w:r>
+        <w:t xml:space="preserve"> </w:t>
+      </w:r>
+      <w:proofErr w:type="spellStart"/>
+      <w:r>
+        <w:lastRenderedPageBreak/>
+        <w:t>than</w:t>
+      </w:r>
+      <w:proofErr w:type="spellEnd"/>
+      <w:r>
+        <w:t xml:space="preserve"> 1 </w:t>
+      </w:r>
+      <w:proofErr w:type="spellStart"/>
+      <w:r>
+        <w:t>second</w:t>
+      </w:r>
+      <w:proofErr w:type="spellEnd"/>
+      <w:r>
+        <w:t>.</w:t>
       </w:r>
     </w:p>
     <w:p>
@@ -5657,10 +6462,12 @@
       <w:bookmarkStart w:id="64" w:name="_tbev4w505sel" w:colFirst="0" w:colLast="0"/>
       <w:bookmarkStart w:id="65" w:name="_Toc465075892"/>
       <w:bookmarkEnd w:id="64"/>
+      <w:proofErr w:type="spellStart"/>
       <w:r>
         <w:t>Capacity</w:t>
       </w:r>
       <w:bookmarkEnd w:id="65"/>
+      <w:proofErr w:type="spellEnd"/>
     </w:p>
     <w:p>
       <w:pPr>
@@ -5670,11 +6477,19 @@
           <w:lang w:val="en-US"/>
         </w:rPr>
       </w:pPr>
-      <w:r>
-        <w:rPr>
-          <w:lang w:val="en-US"/>
-        </w:rPr>
-        <w:t>the system should be capable to manage thousands of registered users and up to hundred users at the same time.</w:t>
+      <w:proofErr w:type="gramStart"/>
+      <w:r>
+        <w:rPr>
+          <w:lang w:val="en-US"/>
+        </w:rPr>
+        <w:t>the</w:t>
+      </w:r>
+      <w:proofErr w:type="gramEnd"/>
+      <w:r>
+        <w:rPr>
+          <w:lang w:val="en-US"/>
+        </w:rPr>
+        <w:t xml:space="preserve"> system should be capable to manage thousands of registered users and up to hundred users at the same time.</w:t>
       </w:r>
     </w:p>
     <w:p>
@@ -5697,11 +6512,12 @@
       <w:bookmarkStart w:id="66" w:name="_yt7b6eehrxwn" w:colFirst="0" w:colLast="0"/>
       <w:bookmarkStart w:id="67" w:name="_Toc465075893"/>
       <w:bookmarkEnd w:id="66"/>
-      <w:r>
-        <w:lastRenderedPageBreak/>
+      <w:proofErr w:type="spellStart"/>
+      <w:r>
         <w:t>Supportability</w:t>
       </w:r>
       <w:bookmarkEnd w:id="67"/>
+      <w:proofErr w:type="spellEnd"/>
     </w:p>
     <w:p>
       <w:pPr>
@@ -5715,13 +6531,12 @@
       <w:bookmarkStart w:id="68" w:name="_vxz6f1xj9t51" w:colFirst="0" w:colLast="0"/>
       <w:bookmarkStart w:id="69" w:name="_Toc465075894"/>
       <w:bookmarkEnd w:id="68"/>
-      <w:r>
-        <w:t>C</w:t>
-      </w:r>
-      <w:r>
-        <w:t>onventions</w:t>
+      <w:proofErr w:type="spellStart"/>
+      <w:r>
+        <w:t>Conventions</w:t>
       </w:r>
       <w:bookmarkEnd w:id="69"/>
+      <w:proofErr w:type="spellEnd"/>
     </w:p>
     <w:p>
       <w:pPr>
@@ -5756,9 +6571,14 @@
       <w:bookmarkStart w:id="71" w:name="_Toc465075895"/>
       <w:bookmarkEnd w:id="70"/>
       <w:r>
-        <w:t>Design Constraints</w:t>
+        <w:t xml:space="preserve">Design </w:t>
+      </w:r>
+      <w:proofErr w:type="spellStart"/>
+      <w:r>
+        <w:t>Constraints</w:t>
       </w:r>
       <w:bookmarkEnd w:id="71"/>
+      <w:proofErr w:type="spellEnd"/>
     </w:p>
     <w:p>
       <w:pPr>
@@ -5772,10 +6592,12 @@
       <w:bookmarkStart w:id="72" w:name="_xc6eshg61rsf" w:colFirst="0" w:colLast="0"/>
       <w:bookmarkStart w:id="73" w:name="_Toc465075896"/>
       <w:bookmarkEnd w:id="72"/>
+      <w:proofErr w:type="spellStart"/>
       <w:r>
         <w:t>Git</w:t>
       </w:r>
       <w:bookmarkEnd w:id="73"/>
+      <w:proofErr w:type="spellEnd"/>
     </w:p>
     <w:p>
       <w:pPr>
@@ -5788,7 +6610,20 @@
           <w:lang w:val="en-US"/>
         </w:rPr>
         <w:tab/>
-        <w:t>Git is used for version control.</w:t>
+      </w:r>
+      <w:proofErr w:type="spellStart"/>
+      <w:r>
+        <w:rPr>
+          <w:lang w:val="en-US"/>
+        </w:rPr>
+        <w:t>Git</w:t>
+      </w:r>
+      <w:proofErr w:type="spellEnd"/>
+      <w:r>
+        <w:rPr>
+          <w:lang w:val="en-US"/>
+        </w:rPr>
+        <w:t xml:space="preserve"> is used for version control.</w:t>
       </w:r>
     </w:p>
     <w:p>
@@ -5810,10 +6645,12 @@
       <w:bookmarkStart w:id="74" w:name="_2lepirhhx8tq" w:colFirst="0" w:colLast="0"/>
       <w:bookmarkStart w:id="75" w:name="_Toc465075897"/>
       <w:bookmarkEnd w:id="74"/>
+      <w:proofErr w:type="spellStart"/>
       <w:r>
         <w:t>YouTrack</w:t>
       </w:r>
       <w:bookmarkEnd w:id="75"/>
+      <w:proofErr w:type="spellEnd"/>
     </w:p>
     <w:p>
       <w:pPr>
@@ -5826,7 +6663,20 @@
           <w:lang w:val="en-US"/>
         </w:rPr>
         <w:tab/>
-        <w:t>YouTrack is used as issue tracker.</w:t>
+      </w:r>
+      <w:proofErr w:type="spellStart"/>
+      <w:r>
+        <w:rPr>
+          <w:lang w:val="en-US"/>
+        </w:rPr>
+        <w:t>YouTrack</w:t>
+      </w:r>
+      <w:proofErr w:type="spellEnd"/>
+      <w:r>
+        <w:rPr>
+          <w:lang w:val="en-US"/>
+        </w:rPr>
+        <w:t xml:space="preserve"> is used as issue tracker.</w:t>
       </w:r>
     </w:p>
     <w:p>
@@ -5855,13 +6705,7 @@
         <w:rPr>
           <w:lang w:val="en-US"/>
         </w:rPr>
-        <w:t>Online User Documentation and Help System</w:t>
-      </w:r>
-      <w:r>
-        <w:rPr>
-          <w:lang w:val="en-US"/>
-        </w:rPr>
-        <w:t xml:space="preserve"> Requirements</w:t>
+        <w:t>Online User Documentation and Help System Requirements</w:t>
       </w:r>
       <w:bookmarkEnd w:id="77"/>
     </w:p>
@@ -5899,8 +6743,13 @@
       <w:bookmarkStart w:id="78" w:name="_i724bflfo1yt" w:colFirst="0" w:colLast="0"/>
       <w:bookmarkStart w:id="79" w:name="_Toc465075899"/>
       <w:bookmarkEnd w:id="78"/>
-      <w:r>
-        <w:t>Purchased Components</w:t>
+      <w:proofErr w:type="spellStart"/>
+      <w:r>
+        <w:t>Purchased</w:t>
+      </w:r>
+      <w:proofErr w:type="spellEnd"/>
+      <w:r>
+        <w:t xml:space="preserve"> Components</w:t>
       </w:r>
       <w:bookmarkEnd w:id="79"/>
     </w:p>
@@ -6095,9 +6944,15 @@
       <w:bookmarkStart w:id="91" w:name="_Toc465075905"/>
       <w:bookmarkEnd w:id="90"/>
       <w:r>
-        <w:t>Licensing Requirements</w:t>
+        <w:lastRenderedPageBreak/>
+        <w:t xml:space="preserve">Licensing </w:t>
+      </w:r>
+      <w:proofErr w:type="spellStart"/>
+      <w:r>
+        <w:t>Requirements</w:t>
       </w:r>
       <w:bookmarkEnd w:id="91"/>
+      <w:proofErr w:type="spellEnd"/>
     </w:p>
     <w:p>
       <w:pPr>
@@ -6125,9 +6980,22 @@
       <w:bookmarkStart w:id="93" w:name="_Toc465075906"/>
       <w:bookmarkEnd w:id="92"/>
       <w:r>
-        <w:t>Legal, Copyright, and Other Notices</w:t>
+        <w:t xml:space="preserve">Legal, Copyright, </w:t>
+      </w:r>
+      <w:proofErr w:type="spellStart"/>
+      <w:r>
+        <w:t>and</w:t>
+      </w:r>
+      <w:proofErr w:type="spellEnd"/>
+      <w:r>
+        <w:t xml:space="preserve"> Other </w:t>
+      </w:r>
+      <w:proofErr w:type="spellStart"/>
+      <w:r>
+        <w:t>Notices</w:t>
       </w:r>
       <w:bookmarkEnd w:id="93"/>
+      <w:proofErr w:type="spellEnd"/>
     </w:p>
     <w:p>
       <w:pPr>
@@ -6154,12 +7022,13 @@
       <w:bookmarkStart w:id="94" w:name="_eimi2ojn9qaz" w:colFirst="0" w:colLast="0"/>
       <w:bookmarkStart w:id="95" w:name="_Toc465075907"/>
       <w:bookmarkEnd w:id="94"/>
-      <w:r>
-        <w:lastRenderedPageBreak/>
-        <w:t>Applicable Stan</w:t>
-      </w:r>
-      <w:r>
-        <w:t>dards</w:t>
+      <w:proofErr w:type="spellStart"/>
+      <w:r>
+        <w:t>Applicable</w:t>
+      </w:r>
+      <w:proofErr w:type="spellEnd"/>
+      <w:r>
+        <w:t xml:space="preserve"> Standards</w:t>
       </w:r>
       <w:bookmarkEnd w:id="95"/>
     </w:p>
@@ -6188,8 +7057,13 @@
       <w:bookmarkStart w:id="96" w:name="_cyhoedcq2nph" w:colFirst="0" w:colLast="0"/>
       <w:bookmarkStart w:id="97" w:name="_Toc465075908"/>
       <w:bookmarkEnd w:id="96"/>
-      <w:r>
-        <w:t>Supporting Information</w:t>
+      <w:proofErr w:type="spellStart"/>
+      <w:r>
+        <w:t>Supporting</w:t>
+      </w:r>
+      <w:proofErr w:type="spellEnd"/>
+      <w:r>
+        <w:t xml:space="preserve"> Information</w:t>
       </w:r>
       <w:bookmarkEnd w:id="97"/>
     </w:p>
@@ -6257,7 +7131,7 @@
       <w:rPr>
         <w:noProof/>
       </w:rPr>
-      <w:t>4</w:t>
+      <w:t>10</w:t>
     </w:r>
     <w:r>
       <w:fldChar w:fldCharType="end"/>
@@ -6307,6 +7181,7 @@
     <w:pPr>
       <w:jc w:val="right"/>
     </w:pPr>
+    <w:proofErr w:type="spellStart"/>
     <w:r>
       <w:rPr>
         <w:rFonts w:ascii="Arial" w:eastAsia="Arial" w:hAnsi="Arial" w:cs="Arial"/>
@@ -6316,6 +7191,7 @@
       </w:rPr>
       <w:t>vnv</w:t>
     </w:r>
+    <w:proofErr w:type="spellEnd"/>
   </w:p>
   <w:p>
     <w:pPr>
@@ -6989,9 +7865,7 @@
       <w:tblStyleRowBandSize w:val="1"/>
       <w:tblStyleColBandSize w:val="1"/>
       <w:tblCellMar>
-        <w:top w:w="0" w:type="dxa"/>
         <w:left w:w="115" w:type="dxa"/>
-        <w:bottom w:w="0" w:type="dxa"/>
         <w:right w:w="115" w:type="dxa"/>
       </w:tblCellMar>
     </w:tblPr>
@@ -7001,12 +7875,6 @@
     <w:tblPr>
       <w:tblStyleRowBandSize w:val="1"/>
       <w:tblStyleColBandSize w:val="1"/>
-      <w:tblCellMar>
-        <w:top w:w="0" w:type="dxa"/>
-        <w:left w:w="0" w:type="dxa"/>
-        <w:bottom w:w="0" w:type="dxa"/>
-        <w:right w:w="0" w:type="dxa"/>
-      </w:tblCellMar>
     </w:tblPr>
   </w:style>
   <w:style w:type="paragraph" w:styleId="Inhaltsverzeichnisberschrift">
@@ -7348,7 +8216,7 @@
 </file>
 
 <file path=customXml/itemProps1.xml><?xml version="1.0" encoding="utf-8"?>
-<ds:datastoreItem xmlns:ds="http://schemas.openxmlformats.org/officeDocument/2006/customXml" ds:itemID="{AC1AE54A-2199-4BFF-BEF9-B94C8299A958}">
+<ds:datastoreItem xmlns:ds="http://schemas.openxmlformats.org/officeDocument/2006/customXml" ds:itemID="{99F74F02-FD34-45DF-A002-E2BD2B00104A}">
   <ds:schemaRefs>
     <ds:schemaRef ds:uri="http://schemas.openxmlformats.org/officeDocument/2006/bibliography"/>
   </ds:schemaRefs>

</xml_diff>